<commit_message>
update docs with game flow
</commit_message>
<xml_diff>
--- a/documentation/Survivors - the party survival board and card game.docx
+++ b/documentation/Survivors - the party survival board and card game.docx
@@ -8,7 +8,10 @@
         <w:jc w:val="center"/>
       </w:pPr>
       <w:r>
-        <w:t>Wasteland:</w:t>
+        <w:t>Survivors</w:t>
+      </w:r>
+      <w:r>
+        <w:t>:</w:t>
       </w:r>
     </w:p>
     <w:p>
@@ -23,91 +26,108 @@
     <w:p/>
     <w:p>
       <w:r>
-        <w:t xml:space="preserve">Wasteland is a board and card game where each player leads a party of survivors with the objective to survive the apocalypse, whether it be via cooperation or competition with each other. The final </w:t>
-      </w:r>
-      <w:r>
-        <w:t>goal is to be either the last party standing or have the biggest party when the cards run out.</w:t>
-      </w:r>
-    </w:p>
-    <w:p>
-      <w:r>
-        <w:t>The</w:t>
-      </w:r>
-      <w:r>
-        <w:t xml:space="preserve"> positive aspect of cooperation is specialization and more efficient use of resources (economies of scale) and the positive aspect of competition is to gain control over limited resources.</w:t>
-      </w:r>
-    </w:p>
-    <w:p>
-      <w:r>
-        <w:t xml:space="preserve">The game is played either on a </w:t>
-      </w:r>
-      <w:r>
-        <w:t>map read from a google map</w:t>
-      </w:r>
-      <w:r>
-        <w:t>,</w:t>
-      </w:r>
-      <w:r>
-        <w:t xml:space="preserve"> a</w:t>
-      </w:r>
-      <w:r>
-        <w:t xml:space="preserve"> randomly generated map (</w:t>
+        <w:t>Survivors</w:t>
+      </w:r>
+      <w:r>
+        <w:t xml:space="preserve"> is a board and card game where each player leads a party of survivors </w:t>
+      </w:r>
+      <w:r>
+        <w:t>after</w:t>
+      </w:r>
+      <w:r>
+        <w:t xml:space="preserve"> the apocalypse, whether it be via cooperation or competition with </w:t>
+      </w:r>
+      <w:r>
+        <w:t>o</w:t>
+      </w:r>
+      <w:r>
+        <w:t>ther</w:t>
+      </w:r>
+      <w:r>
+        <w:t xml:space="preserve"> parties</w:t>
+      </w:r>
+      <w:r>
+        <w:t xml:space="preserve">. The final </w:t>
+      </w:r>
+      <w:r>
+        <w:t xml:space="preserve">goal is to be either the last party standing or </w:t>
+      </w:r>
+      <w:r>
+        <w:t>to have the most</w:t>
+      </w:r>
+      <w:r>
+        <w:t xml:space="preserve"> victory points</w:t>
+      </w:r>
+      <w:r>
+        <w:t xml:space="preserve"> at the end of the game</w:t>
+      </w:r>
+      <w:r>
+        <w:t>, which reflect how well your party is doing</w:t>
+      </w:r>
+      <w:r>
+        <w:t>.</w:t>
+      </w:r>
+    </w:p>
+    <w:p>
+      <w:pPr>
+        <w:pStyle w:val="Heading1"/>
+      </w:pPr>
+      <w:r>
+        <w:t xml:space="preserve">The game </w:t>
+      </w:r>
+      <w:proofErr w:type="gramStart"/>
+      <w:r>
+        <w:t>flow</w:t>
+      </w:r>
+      <w:proofErr w:type="gramEnd"/>
+    </w:p>
+    <w:p>
+      <w:pPr>
+        <w:pStyle w:val="ListParagraph"/>
+        <w:numPr>
+          <w:ilvl w:val="0"/>
+          <w:numId w:val="5"/>
+        </w:numPr>
+      </w:pPr>
+      <w:r>
+        <w:t>Game setup</w:t>
+      </w:r>
+    </w:p>
+    <w:p>
+      <w:pPr>
+        <w:pStyle w:val="ListParagraph"/>
+        <w:numPr>
+          <w:ilvl w:val="0"/>
+          <w:numId w:val="5"/>
+        </w:numPr>
+      </w:pPr>
+      <w:r>
+        <w:t xml:space="preserve">Generate </w:t>
       </w:r>
       <w:proofErr w:type="spellStart"/>
       <w:r>
-        <w:t>Catan</w:t>
+        <w:t>TileMap</w:t>
       </w:r>
       <w:proofErr w:type="spellEnd"/>
-      <w:r>
-        <w:t>-style) or each player pulls out a tile and lays it each turn (</w:t>
+    </w:p>
+    <w:p>
+      <w:pPr>
+        <w:pStyle w:val="ListParagraph"/>
+        <w:numPr>
+          <w:ilvl w:val="0"/>
+          <w:numId w:val="5"/>
+        </w:numPr>
+      </w:pPr>
+      <w:r>
+        <w:t xml:space="preserve">Add </w:t>
       </w:r>
       <w:proofErr w:type="spellStart"/>
       <w:r>
-        <w:t>Carcassone</w:t>
+        <w:t>TileMap</w:t>
       </w:r>
       <w:proofErr w:type="spellEnd"/>
       <w:r>
-        <w:t>-style).</w:t>
-      </w:r>
-    </w:p>
-    <w:p>
-      <w:pPr>
-        <w:pStyle w:val="Heading1"/>
-      </w:pPr>
-      <w:r>
-        <w:t xml:space="preserve">The game </w:t>
-      </w:r>
-      <w:proofErr w:type="gramStart"/>
-      <w:r>
-        <w:t>loop</w:t>
-      </w:r>
-      <w:proofErr w:type="gramEnd"/>
-    </w:p>
-    <w:p>
-      <w:pPr>
-        <w:pStyle w:val="Heading2"/>
-      </w:pPr>
-      <w:r>
-        <w:t>Game:</w:t>
-      </w:r>
-    </w:p>
-    <w:p>
-      <w:r>
-        <w:t>Lay map &gt; bases &gt; rounds until end</w:t>
-      </w:r>
-    </w:p>
-    <w:p>
-      <w:r>
-        <w:t>The game</w:t>
-      </w:r>
-      <w:r>
-        <w:t xml:space="preserve"> can</w:t>
-      </w:r>
-      <w:r>
-        <w:t xml:space="preserve"> end </w:t>
-      </w:r>
-      <w:r>
-        <w:t>in three ways:</w:t>
+        <w:t xml:space="preserve"> to game file</w:t>
       </w:r>
     </w:p>
     <w:p>
@@ -115,62 +135,11 @@
         <w:pStyle w:val="ListParagraph"/>
         <w:numPr>
           <w:ilvl w:val="0"/>
-          <w:numId w:val="2"/>
-        </w:numPr>
-      </w:pPr>
-      <w:r>
-        <w:t>only one player is remaining</w:t>
-      </w:r>
-      <w:r>
-        <w:t xml:space="preserve"> (winner)</w:t>
-      </w:r>
-    </w:p>
-    <w:p>
-      <w:pPr>
-        <w:pStyle w:val="ListParagraph"/>
-        <w:numPr>
-          <w:ilvl w:val="0"/>
-          <w:numId w:val="2"/>
-        </w:numPr>
-      </w:pPr>
-      <w:r>
-        <w:t>all are dead</w:t>
-      </w:r>
-      <w:r>
-        <w:t xml:space="preserve"> simultaneously, for example because of an event card (no winners)</w:t>
-      </w:r>
-    </w:p>
-    <w:p>
-      <w:pPr>
-        <w:pStyle w:val="ListParagraph"/>
-        <w:numPr>
-          <w:ilvl w:val="0"/>
-          <w:numId w:val="2"/>
-        </w:numPr>
-      </w:pPr>
-      <w:r>
-        <w:t>the cards are finished</w:t>
-      </w:r>
-      <w:r>
-        <w:t xml:space="preserve"> or a turn limit is reached</w:t>
-      </w:r>
-      <w:r>
-        <w:t xml:space="preserve"> (winner is the one with the most </w:t>
-      </w:r>
-      <w:r>
-        <w:t>points</w:t>
-      </w:r>
-      <w:r>
-        <w:t xml:space="preserve">. In case of </w:t>
-      </w:r>
-      <w:r>
-        <w:t>a draw players can agree to both win or none of them</w:t>
-      </w:r>
-      <w:r>
-        <w:t>)</w:t>
-      </w:r>
-      <w:r>
-        <w:t>. Victory points can be obtained by:</w:t>
+          <w:numId w:val="5"/>
+        </w:numPr>
+      </w:pPr>
+      <w:r>
+        <w:t>Play rounds until game end:</w:t>
       </w:r>
     </w:p>
     <w:p>
@@ -178,11 +147,11 @@
         <w:pStyle w:val="ListParagraph"/>
         <w:numPr>
           <w:ilvl w:val="1"/>
-          <w:numId w:val="2"/>
-        </w:numPr>
-      </w:pPr>
-      <w:r>
-        <w:t>you get 1 point for each 5 survivors in your party</w:t>
+          <w:numId w:val="5"/>
+        </w:numPr>
+      </w:pPr>
+      <w:r>
+        <w:t>Pull event card</w:t>
       </w:r>
     </w:p>
     <w:p>
@@ -190,231 +159,240 @@
         <w:pStyle w:val="ListParagraph"/>
         <w:numPr>
           <w:ilvl w:val="1"/>
-          <w:numId w:val="2"/>
-        </w:numPr>
-      </w:pPr>
-      <w:r>
-        <w:t>buy 1 point paying 10/3*plenty for each resource type</w:t>
-      </w:r>
-    </w:p>
-    <w:p>
-      <w:pPr>
-        <w:pStyle w:val="ListParagraph"/>
-        <w:numPr>
-          <w:ilvl w:val="0"/>
-          <w:numId w:val="2"/>
-        </w:numPr>
-      </w:pPr>
-      <w:r>
-        <w:t>one player reaches 10 points</w:t>
-      </w:r>
-    </w:p>
-    <w:p>
-      <w:pPr>
-        <w:pStyle w:val="Heading2"/>
-      </w:pPr>
-      <w:r>
-        <w:t>Round:</w:t>
-      </w:r>
-    </w:p>
-    <w:p>
-      <w:pPr>
-        <w:pStyle w:val="ListParagraph"/>
-        <w:numPr>
-          <w:ilvl w:val="0"/>
-          <w:numId w:val="3"/>
-        </w:numPr>
-      </w:pPr>
-      <w:r>
-        <w:t>(Pull and play event card)</w:t>
-      </w:r>
-    </w:p>
-    <w:p>
-      <w:pPr>
-        <w:pStyle w:val="ListParagraph"/>
-        <w:numPr>
-          <w:ilvl w:val="0"/>
-          <w:numId w:val="3"/>
-        </w:numPr>
-      </w:pPr>
-      <w:r>
-        <w:t>E</w:t>
-      </w:r>
-      <w:r>
-        <w:t>ach player plays its turn</w:t>
-      </w:r>
-    </w:p>
-    <w:p>
-      <w:pPr>
-        <w:pStyle w:val="ListParagraph"/>
-        <w:numPr>
-          <w:ilvl w:val="0"/>
-          <w:numId w:val="3"/>
-        </w:numPr>
-      </w:pPr>
-      <w:r>
-        <w:t>(zombies play their turn)</w:t>
-      </w:r>
-    </w:p>
-    <w:p>
-      <w:pPr>
-        <w:pStyle w:val="ListParagraph"/>
-        <w:numPr>
-          <w:ilvl w:val="0"/>
-          <w:numId w:val="3"/>
-        </w:numPr>
-      </w:pPr>
-      <w:r>
-        <w:t>(radiation plays its turn)</w:t>
-      </w:r>
-    </w:p>
-    <w:p>
-      <w:pPr>
-        <w:pStyle w:val="Heading2"/>
-      </w:pPr>
-      <w:r>
-        <w:t>Turn:</w:t>
-      </w:r>
-    </w:p>
-    <w:p>
-      <w:pPr>
-        <w:pStyle w:val="ListParagraph"/>
-        <w:numPr>
-          <w:ilvl w:val="0"/>
-          <w:numId w:val="4"/>
-        </w:numPr>
-      </w:pPr>
-      <w:r>
-        <w:t>Declare how many survivors will be scavengers this turn</w:t>
-      </w:r>
-    </w:p>
-    <w:p>
-      <w:pPr>
-        <w:pStyle w:val="ListParagraph"/>
-        <w:numPr>
-          <w:ilvl w:val="0"/>
-          <w:numId w:val="4"/>
-        </w:numPr>
-      </w:pPr>
-      <w:r>
-        <w:t>P</w:t>
-      </w:r>
-      <w:r>
-        <w:t xml:space="preserve">ull </w:t>
-      </w:r>
-      <w:r>
-        <w:t xml:space="preserve">player </w:t>
-      </w:r>
-      <w:r>
-        <w:t>card</w:t>
-      </w:r>
-    </w:p>
-    <w:p>
-      <w:pPr>
-        <w:pStyle w:val="ListParagraph"/>
-        <w:numPr>
-          <w:ilvl w:val="0"/>
-          <w:numId w:val="4"/>
-        </w:numPr>
-      </w:pPr>
-      <w:r>
-        <w:t>(if card was map feature, place it)</w:t>
-      </w:r>
-    </w:p>
-    <w:p>
-      <w:pPr>
-        <w:pStyle w:val="ListParagraph"/>
-        <w:numPr>
-          <w:ilvl w:val="0"/>
-          <w:numId w:val="4"/>
-        </w:numPr>
-      </w:pPr>
-      <w:r>
-        <w:t>R</w:t>
-      </w:r>
-      <w:r>
-        <w:t>esource production</w:t>
-      </w:r>
-    </w:p>
-    <w:p>
-      <w:pPr>
-        <w:pStyle w:val="ListParagraph"/>
-        <w:numPr>
-          <w:ilvl w:val="0"/>
-          <w:numId w:val="4"/>
-        </w:numPr>
-      </w:pPr>
-      <w:r>
-        <w:t>R</w:t>
-      </w:r>
-      <w:r>
-        <w:t>esource consumption</w:t>
-      </w:r>
-    </w:p>
-    <w:p>
-      <w:pPr>
-        <w:pStyle w:val="ListParagraph"/>
-        <w:numPr>
-          <w:ilvl w:val="0"/>
-          <w:numId w:val="4"/>
-        </w:numPr>
-      </w:pPr>
-      <w:r>
-        <w:t>A</w:t>
-      </w:r>
-      <w:r>
-        <w:t>ctivity</w:t>
-      </w:r>
-    </w:p>
-    <w:p>
-      <w:pPr>
-        <w:ind w:left="360"/>
-      </w:pPr>
+          <w:numId w:val="5"/>
+        </w:numPr>
+      </w:pPr>
+      <w:r>
+        <w:t>Play event card</w:t>
+      </w:r>
+    </w:p>
+    <w:p>
+      <w:pPr>
+        <w:pStyle w:val="ListParagraph"/>
+        <w:numPr>
+          <w:ilvl w:val="1"/>
+          <w:numId w:val="5"/>
+        </w:numPr>
+      </w:pPr>
+      <w:r>
+        <w:t>Each player plays its turn:</w:t>
+      </w:r>
+    </w:p>
+    <w:p>
+      <w:pPr>
+        <w:pStyle w:val="ListParagraph"/>
+        <w:numPr>
+          <w:ilvl w:val="2"/>
+          <w:numId w:val="7"/>
+        </w:numPr>
+      </w:pPr>
+      <w:r>
+        <w:t xml:space="preserve"> Declare scavengers</w:t>
+      </w:r>
+    </w:p>
+    <w:p>
+      <w:pPr>
+        <w:pStyle w:val="ListParagraph"/>
+        <w:numPr>
+          <w:ilvl w:val="2"/>
+          <w:numId w:val="7"/>
+        </w:numPr>
+      </w:pPr>
+      <w:r>
+        <w:t>Pull player card</w:t>
+      </w:r>
+    </w:p>
+    <w:p>
+      <w:pPr>
+        <w:pStyle w:val="ListParagraph"/>
+        <w:numPr>
+          <w:ilvl w:val="2"/>
+          <w:numId w:val="7"/>
+        </w:numPr>
+      </w:pPr>
+      <w:r>
+        <w:t>Play player card</w:t>
+      </w:r>
+    </w:p>
+    <w:p>
+      <w:pPr>
+        <w:pStyle w:val="ListParagraph"/>
+        <w:numPr>
+          <w:ilvl w:val="2"/>
+          <w:numId w:val="7"/>
+        </w:numPr>
+      </w:pPr>
+      <w:r>
+        <w:t>Automatic resource production</w:t>
+      </w:r>
+    </w:p>
+    <w:p>
+      <w:pPr>
+        <w:pStyle w:val="ListParagraph"/>
+        <w:numPr>
+          <w:ilvl w:val="2"/>
+          <w:numId w:val="7"/>
+        </w:numPr>
+      </w:pPr>
+      <w:r>
+        <w:t>Activities</w:t>
+      </w:r>
+      <w:r>
+        <w:t xml:space="preserve"> (description later)</w:t>
+      </w:r>
+      <w:r>
+        <w:t>:</w:t>
+      </w:r>
+      <w:bookmarkStart w:id="0" w:name="_GoBack"/>
+      <w:bookmarkEnd w:id="0"/>
+    </w:p>
+    <w:p>
+      <w:pPr>
+        <w:pStyle w:val="ListParagraph"/>
+        <w:numPr>
+          <w:ilvl w:val="3"/>
+          <w:numId w:val="7"/>
+        </w:numPr>
+      </w:pPr>
+      <w:r>
+        <w:t>Build</w:t>
+      </w:r>
+    </w:p>
+    <w:p>
+      <w:pPr>
+        <w:pStyle w:val="ListParagraph"/>
+        <w:numPr>
+          <w:ilvl w:val="3"/>
+          <w:numId w:val="7"/>
+        </w:numPr>
+      </w:pPr>
+      <w:r>
+        <w:t>Produce resources</w:t>
+      </w:r>
+    </w:p>
+    <w:p>
+      <w:pPr>
+        <w:pStyle w:val="ListParagraph"/>
+        <w:numPr>
+          <w:ilvl w:val="3"/>
+          <w:numId w:val="7"/>
+        </w:numPr>
+      </w:pPr>
+      <w:r>
+        <w:t>Gather</w:t>
+      </w:r>
+    </w:p>
+    <w:p>
+      <w:pPr>
+        <w:pStyle w:val="ListParagraph"/>
+        <w:numPr>
+          <w:ilvl w:val="3"/>
+          <w:numId w:val="7"/>
+        </w:numPr>
+      </w:pPr>
+      <w:r>
+        <w:t>Look for survivors</w:t>
+      </w:r>
+    </w:p>
+    <w:p>
+      <w:pPr>
+        <w:pStyle w:val="ListParagraph"/>
+        <w:numPr>
+          <w:ilvl w:val="3"/>
+          <w:numId w:val="7"/>
+        </w:numPr>
+      </w:pPr>
+      <w:r>
+        <w:t>Create</w:t>
+      </w:r>
+      <w:r>
+        <w:t>/disband an attack party</w:t>
+      </w:r>
+    </w:p>
+    <w:p>
+      <w:pPr>
+        <w:pStyle w:val="ListParagraph"/>
+        <w:numPr>
+          <w:ilvl w:val="3"/>
+          <w:numId w:val="7"/>
+        </w:numPr>
+      </w:pPr>
+      <w:r>
+        <w:t>Move-attack an already existing attack party</w:t>
+      </w:r>
+    </w:p>
+    <w:p>
+      <w:pPr>
+        <w:pStyle w:val="ListParagraph"/>
+        <w:numPr>
+          <w:ilvl w:val="2"/>
+          <w:numId w:val="7"/>
+        </w:numPr>
+      </w:pPr>
+      <w:r>
+        <w:t>Resource consumption:</w:t>
+      </w:r>
+    </w:p>
+    <w:p>
+      <w:pPr>
+        <w:pStyle w:val="ListParagraph"/>
+        <w:numPr>
+          <w:ilvl w:val="3"/>
+          <w:numId w:val="7"/>
+        </w:numPr>
+      </w:pPr>
+      <w:r>
+        <w:t>1 food &amp; 1 water for each survivor</w:t>
+      </w:r>
+      <w:r>
+        <w:t xml:space="preserve"> (if you not enough, one dies)</w:t>
+      </w:r>
+    </w:p>
+    <w:p>
+      <w:pPr>
+        <w:pStyle w:val="ListParagraph"/>
+        <w:numPr>
+          <w:ilvl w:val="3"/>
+          <w:numId w:val="7"/>
+        </w:numPr>
+      </w:pPr>
+      <w:r>
+        <w:t>1 medicine for each wounded</w:t>
+      </w:r>
+      <w:r>
+        <w:t xml:space="preserve"> </w:t>
+      </w:r>
+      <w:r>
+        <w:t>(if you not enough, one dies)</w:t>
+      </w:r>
+    </w:p>
+    <w:p>
+      <w:pPr>
+        <w:pStyle w:val="ListParagraph"/>
+        <w:numPr>
+          <w:ilvl w:val="2"/>
+          <w:numId w:val="7"/>
+        </w:numPr>
+      </w:pPr>
+      <w:r>
+        <w:t>Update victory points</w:t>
+      </w:r>
+    </w:p>
+    <w:p>
+      <w:pPr>
+        <w:pStyle w:val="ListParagraph"/>
+        <w:numPr>
+          <w:ilvl w:val="2"/>
+          <w:numId w:val="7"/>
+        </w:numPr>
+      </w:pPr>
+      <w:r>
+        <w:t>check game end</w:t>
+      </w:r>
+    </w:p>
+    <w:p>
       <w:r>
         <w:t>You can trade with other players at any time during your turn any resources other than survivors. You can always trade the rights to use one of your building or facilities that aren’t being used by yourself.</w:t>
-      </w:r>
-    </w:p>
-    <w:p>
-      <w:pPr>
-        <w:pStyle w:val="Heading1"/>
-      </w:pPr>
-      <w:r>
-        <w:lastRenderedPageBreak/>
-        <w:t>Resources</w:t>
-      </w:r>
-    </w:p>
-    <w:p>
-      <w:r>
-        <w:t>Resource</w:t>
-      </w:r>
-      <w:r>
-        <w:t>s</w:t>
-      </w:r>
-      <w:r>
-        <w:t xml:space="preserve"> are first produced (usually by buildings or survivors assigned to a task) and then consumed (by survivors eating food</w:t>
-      </w:r>
-      <w:r>
-        <w:t xml:space="preserve"> and water</w:t>
-      </w:r>
-      <w:r>
-        <w:t>, wounded survivors consuming medical supplies or by buildings or survivors assigned to a task)</w:t>
-      </w:r>
-      <w:r>
-        <w:t>.</w:t>
-      </w:r>
-      <w:r>
-        <w:t xml:space="preserve"> If you don’t have enough food </w:t>
-      </w:r>
-      <w:r>
-        <w:t xml:space="preserve">or water </w:t>
-      </w:r>
-      <w:r>
-        <w:t>for your survivors this turn, you will have to sacrifice one.</w:t>
-      </w:r>
-    </w:p>
-    <w:p>
-      <w:r>
-        <w:t>See the annex for an overview of the economy of the game.</w:t>
       </w:r>
     </w:p>
     <w:p>
@@ -517,6 +495,7 @@
         </w:numPr>
       </w:pPr>
       <w:r>
+        <w:lastRenderedPageBreak/>
         <w:t>Look for survivors: invest 4</w:t>
       </w:r>
       <w:r>
@@ -725,10 +704,10 @@
         </w:rPr>
         <w:lastRenderedPageBreak/>
         <w:drawing>
-          <wp:inline distT="0" distB="0" distL="0" distR="0" wp14:anchorId="71F688F6" wp14:editId="30CE9623">
+          <wp:inline distT="0" distB="0" distL="0" distR="0" wp14:anchorId="63377DA5" wp14:editId="064DB60E">
             <wp:extent cx="7763510" cy="5731510"/>
             <wp:effectExtent l="0" t="0" r="8890" b="2540"/>
-            <wp:docPr id="2" name="Graphic 2"/>
+            <wp:docPr id="1" name="Graphic 1"/>
             <wp:cNvGraphicFramePr>
               <a:graphicFrameLocks xmlns:a="http://schemas.openxmlformats.org/drawingml/2006/main" noChangeAspect="1"/>
             </wp:cNvGraphicFramePr>
@@ -736,7 +715,7 @@
               <a:graphicData uri="http://schemas.openxmlformats.org/drawingml/2006/picture">
                 <pic:pic xmlns:pic="http://schemas.openxmlformats.org/drawingml/2006/picture">
                   <pic:nvPicPr>
-                    <pic:cNvPr id="2" name="economy.svg"/>
+                    <pic:cNvPr id="1" name="economy.svg"/>
                     <pic:cNvPicPr/>
                   </pic:nvPicPr>
                   <pic:blipFill>
@@ -769,8 +748,6 @@
           </wp:inline>
         </w:drawing>
       </w:r>
-      <w:bookmarkStart w:id="0" w:name="_GoBack"/>
-      <w:bookmarkEnd w:id="0"/>
     </w:p>
     <w:sectPr>
       <w:pgSz w:w="16838" w:h="11906" w:orient="landscape"/>
@@ -871,6 +848,232 @@
     </w:lvl>
   </w:abstractNum>
   <w:abstractNum w:abstractNumId="1" w15:restartNumberingAfterBreak="0">
+    <w:nsid w:val="59376010"/>
+    <w:multiLevelType w:val="hybridMultilevel"/>
+    <w:tmpl w:val="0F30F342"/>
+    <w:lvl w:ilvl="0" w:tplc="244E4CE0">
+      <w:start w:val="1"/>
+      <w:numFmt w:val="bullet"/>
+      <w:lvlText w:val="­"/>
+      <w:lvlJc w:val="left"/>
+      <w:pPr>
+        <w:ind w:left="720" w:hanging="360"/>
+      </w:pPr>
+      <w:rPr>
+        <w:rFonts w:ascii="Courier New" w:hAnsi="Courier New" w:hint="default"/>
+      </w:rPr>
+    </w:lvl>
+    <w:lvl w:ilvl="1" w:tplc="04070003" w:tentative="1">
+      <w:start w:val="1"/>
+      <w:numFmt w:val="bullet"/>
+      <w:lvlText w:val="o"/>
+      <w:lvlJc w:val="left"/>
+      <w:pPr>
+        <w:ind w:left="1440" w:hanging="360"/>
+      </w:pPr>
+      <w:rPr>
+        <w:rFonts w:ascii="Courier New" w:hAnsi="Courier New" w:cs="Courier New" w:hint="default"/>
+      </w:rPr>
+    </w:lvl>
+    <w:lvl w:ilvl="2" w:tplc="04070005">
+      <w:start w:val="1"/>
+      <w:numFmt w:val="bullet"/>
+      <w:lvlText w:val=""/>
+      <w:lvlJc w:val="left"/>
+      <w:pPr>
+        <w:ind w:left="2160" w:hanging="360"/>
+      </w:pPr>
+      <w:rPr>
+        <w:rFonts w:ascii="Wingdings" w:hAnsi="Wingdings" w:hint="default"/>
+      </w:rPr>
+    </w:lvl>
+    <w:lvl w:ilvl="3" w:tplc="04070001">
+      <w:start w:val="1"/>
+      <w:numFmt w:val="bullet"/>
+      <w:lvlText w:val=""/>
+      <w:lvlJc w:val="left"/>
+      <w:pPr>
+        <w:ind w:left="2880" w:hanging="360"/>
+      </w:pPr>
+      <w:rPr>
+        <w:rFonts w:ascii="Symbol" w:hAnsi="Symbol" w:hint="default"/>
+      </w:rPr>
+    </w:lvl>
+    <w:lvl w:ilvl="4" w:tplc="04070003" w:tentative="1">
+      <w:start w:val="1"/>
+      <w:numFmt w:val="bullet"/>
+      <w:lvlText w:val="o"/>
+      <w:lvlJc w:val="left"/>
+      <w:pPr>
+        <w:ind w:left="3600" w:hanging="360"/>
+      </w:pPr>
+      <w:rPr>
+        <w:rFonts w:ascii="Courier New" w:hAnsi="Courier New" w:cs="Courier New" w:hint="default"/>
+      </w:rPr>
+    </w:lvl>
+    <w:lvl w:ilvl="5" w:tplc="04070005" w:tentative="1">
+      <w:start w:val="1"/>
+      <w:numFmt w:val="bullet"/>
+      <w:lvlText w:val=""/>
+      <w:lvlJc w:val="left"/>
+      <w:pPr>
+        <w:ind w:left="4320" w:hanging="360"/>
+      </w:pPr>
+      <w:rPr>
+        <w:rFonts w:ascii="Wingdings" w:hAnsi="Wingdings" w:hint="default"/>
+      </w:rPr>
+    </w:lvl>
+    <w:lvl w:ilvl="6" w:tplc="04070001" w:tentative="1">
+      <w:start w:val="1"/>
+      <w:numFmt w:val="bullet"/>
+      <w:lvlText w:val=""/>
+      <w:lvlJc w:val="left"/>
+      <w:pPr>
+        <w:ind w:left="5040" w:hanging="360"/>
+      </w:pPr>
+      <w:rPr>
+        <w:rFonts w:ascii="Symbol" w:hAnsi="Symbol" w:hint="default"/>
+      </w:rPr>
+    </w:lvl>
+    <w:lvl w:ilvl="7" w:tplc="04070003" w:tentative="1">
+      <w:start w:val="1"/>
+      <w:numFmt w:val="bullet"/>
+      <w:lvlText w:val="o"/>
+      <w:lvlJc w:val="left"/>
+      <w:pPr>
+        <w:ind w:left="5760" w:hanging="360"/>
+      </w:pPr>
+      <w:rPr>
+        <w:rFonts w:ascii="Courier New" w:hAnsi="Courier New" w:cs="Courier New" w:hint="default"/>
+      </w:rPr>
+    </w:lvl>
+    <w:lvl w:ilvl="8" w:tplc="04070005" w:tentative="1">
+      <w:start w:val="1"/>
+      <w:numFmt w:val="bullet"/>
+      <w:lvlText w:val=""/>
+      <w:lvlJc w:val="left"/>
+      <w:pPr>
+        <w:ind w:left="6480" w:hanging="360"/>
+      </w:pPr>
+      <w:rPr>
+        <w:rFonts w:ascii="Wingdings" w:hAnsi="Wingdings" w:hint="default"/>
+      </w:rPr>
+    </w:lvl>
+  </w:abstractNum>
+  <w:abstractNum w:abstractNumId="2" w15:restartNumberingAfterBreak="0">
+    <w:nsid w:val="5D930BC5"/>
+    <w:multiLevelType w:val="hybridMultilevel"/>
+    <w:tmpl w:val="D6646962"/>
+    <w:lvl w:ilvl="0" w:tplc="244E4CE0">
+      <w:start w:val="1"/>
+      <w:numFmt w:val="bullet"/>
+      <w:lvlText w:val="­"/>
+      <w:lvlJc w:val="left"/>
+      <w:pPr>
+        <w:ind w:left="720" w:hanging="360"/>
+      </w:pPr>
+      <w:rPr>
+        <w:rFonts w:ascii="Courier New" w:hAnsi="Courier New" w:hint="default"/>
+      </w:rPr>
+    </w:lvl>
+    <w:lvl w:ilvl="1" w:tplc="04070003" w:tentative="1">
+      <w:start w:val="1"/>
+      <w:numFmt w:val="bullet"/>
+      <w:lvlText w:val="o"/>
+      <w:lvlJc w:val="left"/>
+      <w:pPr>
+        <w:ind w:left="1440" w:hanging="360"/>
+      </w:pPr>
+      <w:rPr>
+        <w:rFonts w:ascii="Courier New" w:hAnsi="Courier New" w:cs="Courier New" w:hint="default"/>
+      </w:rPr>
+    </w:lvl>
+    <w:lvl w:ilvl="2" w:tplc="04070003">
+      <w:start w:val="1"/>
+      <w:numFmt w:val="bullet"/>
+      <w:lvlText w:val="o"/>
+      <w:lvlJc w:val="left"/>
+      <w:pPr>
+        <w:ind w:left="2160" w:hanging="360"/>
+      </w:pPr>
+      <w:rPr>
+        <w:rFonts w:ascii="Courier New" w:hAnsi="Courier New" w:cs="Courier New" w:hint="default"/>
+      </w:rPr>
+    </w:lvl>
+    <w:lvl w:ilvl="3" w:tplc="0407000B">
+      <w:start w:val="1"/>
+      <w:numFmt w:val="bullet"/>
+      <w:lvlText w:val=""/>
+      <w:lvlJc w:val="left"/>
+      <w:pPr>
+        <w:ind w:left="2880" w:hanging="360"/>
+      </w:pPr>
+      <w:rPr>
+        <w:rFonts w:ascii="Wingdings" w:hAnsi="Wingdings" w:hint="default"/>
+      </w:rPr>
+    </w:lvl>
+    <w:lvl w:ilvl="4" w:tplc="04070003" w:tentative="1">
+      <w:start w:val="1"/>
+      <w:numFmt w:val="bullet"/>
+      <w:lvlText w:val="o"/>
+      <w:lvlJc w:val="left"/>
+      <w:pPr>
+        <w:ind w:left="3600" w:hanging="360"/>
+      </w:pPr>
+      <w:rPr>
+        <w:rFonts w:ascii="Courier New" w:hAnsi="Courier New" w:cs="Courier New" w:hint="default"/>
+      </w:rPr>
+    </w:lvl>
+    <w:lvl w:ilvl="5" w:tplc="04070005" w:tentative="1">
+      <w:start w:val="1"/>
+      <w:numFmt w:val="bullet"/>
+      <w:lvlText w:val=""/>
+      <w:lvlJc w:val="left"/>
+      <w:pPr>
+        <w:ind w:left="4320" w:hanging="360"/>
+      </w:pPr>
+      <w:rPr>
+        <w:rFonts w:ascii="Wingdings" w:hAnsi="Wingdings" w:hint="default"/>
+      </w:rPr>
+    </w:lvl>
+    <w:lvl w:ilvl="6" w:tplc="04070001" w:tentative="1">
+      <w:start w:val="1"/>
+      <w:numFmt w:val="bullet"/>
+      <w:lvlText w:val=""/>
+      <w:lvlJc w:val="left"/>
+      <w:pPr>
+        <w:ind w:left="5040" w:hanging="360"/>
+      </w:pPr>
+      <w:rPr>
+        <w:rFonts w:ascii="Symbol" w:hAnsi="Symbol" w:hint="default"/>
+      </w:rPr>
+    </w:lvl>
+    <w:lvl w:ilvl="7" w:tplc="04070003" w:tentative="1">
+      <w:start w:val="1"/>
+      <w:numFmt w:val="bullet"/>
+      <w:lvlText w:val="o"/>
+      <w:lvlJc w:val="left"/>
+      <w:pPr>
+        <w:ind w:left="5760" w:hanging="360"/>
+      </w:pPr>
+      <w:rPr>
+        <w:rFonts w:ascii="Courier New" w:hAnsi="Courier New" w:cs="Courier New" w:hint="default"/>
+      </w:rPr>
+    </w:lvl>
+    <w:lvl w:ilvl="8" w:tplc="04070005" w:tentative="1">
+      <w:start w:val="1"/>
+      <w:numFmt w:val="bullet"/>
+      <w:lvlText w:val=""/>
+      <w:lvlJc w:val="left"/>
+      <w:pPr>
+        <w:ind w:left="6480" w:hanging="360"/>
+      </w:pPr>
+      <w:rPr>
+        <w:rFonts w:ascii="Wingdings" w:hAnsi="Wingdings" w:hint="default"/>
+      </w:rPr>
+    </w:lvl>
+  </w:abstractNum>
+  <w:abstractNum w:abstractNumId="3" w15:restartNumberingAfterBreak="0">
     <w:nsid w:val="6D8C63FC"/>
     <w:multiLevelType w:val="hybridMultilevel"/>
     <w:tmpl w:val="1FC8A304"/>
@@ -956,7 +1159,7 @@
       </w:pPr>
     </w:lvl>
   </w:abstractNum>
-  <w:abstractNum w:abstractNumId="2" w15:restartNumberingAfterBreak="0">
+  <w:abstractNum w:abstractNumId="4" w15:restartNumberingAfterBreak="0">
     <w:nsid w:val="731E12E6"/>
     <w:multiLevelType w:val="hybridMultilevel"/>
     <w:tmpl w:val="85662DEE"/>
@@ -1042,7 +1245,120 @@
       </w:pPr>
     </w:lvl>
   </w:abstractNum>
-  <w:abstractNum w:abstractNumId="3" w15:restartNumberingAfterBreak="0">
+  <w:abstractNum w:abstractNumId="5" w15:restartNumberingAfterBreak="0">
+    <w:nsid w:val="792D1793"/>
+    <w:multiLevelType w:val="hybridMultilevel"/>
+    <w:tmpl w:val="8DE4C8A4"/>
+    <w:lvl w:ilvl="0" w:tplc="244E4CE0">
+      <w:start w:val="1"/>
+      <w:numFmt w:val="bullet"/>
+      <w:lvlText w:val="­"/>
+      <w:lvlJc w:val="left"/>
+      <w:pPr>
+        <w:ind w:left="360" w:hanging="360"/>
+      </w:pPr>
+      <w:rPr>
+        <w:rFonts w:ascii="Courier New" w:hAnsi="Courier New" w:hint="default"/>
+      </w:rPr>
+    </w:lvl>
+    <w:lvl w:ilvl="1" w:tplc="04070001">
+      <w:start w:val="1"/>
+      <w:numFmt w:val="bullet"/>
+      <w:lvlText w:val=""/>
+      <w:lvlJc w:val="left"/>
+      <w:pPr>
+        <w:ind w:left="1080" w:hanging="360"/>
+      </w:pPr>
+      <w:rPr>
+        <w:rFonts w:ascii="Symbol" w:hAnsi="Symbol" w:hint="default"/>
+      </w:rPr>
+    </w:lvl>
+    <w:lvl w:ilvl="2" w:tplc="04070005">
+      <w:start w:val="1"/>
+      <w:numFmt w:val="bullet"/>
+      <w:lvlText w:val=""/>
+      <w:lvlJc w:val="left"/>
+      <w:pPr>
+        <w:ind w:left="1800" w:hanging="360"/>
+      </w:pPr>
+      <w:rPr>
+        <w:rFonts w:ascii="Wingdings" w:hAnsi="Wingdings" w:hint="default"/>
+      </w:rPr>
+    </w:lvl>
+    <w:lvl w:ilvl="3" w:tplc="04070001">
+      <w:start w:val="1"/>
+      <w:numFmt w:val="bullet"/>
+      <w:lvlText w:val=""/>
+      <w:lvlJc w:val="left"/>
+      <w:pPr>
+        <w:ind w:left="2520" w:hanging="360"/>
+      </w:pPr>
+      <w:rPr>
+        <w:rFonts w:ascii="Symbol" w:hAnsi="Symbol" w:hint="default"/>
+      </w:rPr>
+    </w:lvl>
+    <w:lvl w:ilvl="4" w:tplc="04070003" w:tentative="1">
+      <w:start w:val="1"/>
+      <w:numFmt w:val="bullet"/>
+      <w:lvlText w:val="o"/>
+      <w:lvlJc w:val="left"/>
+      <w:pPr>
+        <w:ind w:left="3240" w:hanging="360"/>
+      </w:pPr>
+      <w:rPr>
+        <w:rFonts w:ascii="Courier New" w:hAnsi="Courier New" w:cs="Courier New" w:hint="default"/>
+      </w:rPr>
+    </w:lvl>
+    <w:lvl w:ilvl="5" w:tplc="04070005" w:tentative="1">
+      <w:start w:val="1"/>
+      <w:numFmt w:val="bullet"/>
+      <w:lvlText w:val=""/>
+      <w:lvlJc w:val="left"/>
+      <w:pPr>
+        <w:ind w:left="3960" w:hanging="360"/>
+      </w:pPr>
+      <w:rPr>
+        <w:rFonts w:ascii="Wingdings" w:hAnsi="Wingdings" w:hint="default"/>
+      </w:rPr>
+    </w:lvl>
+    <w:lvl w:ilvl="6" w:tplc="04070001" w:tentative="1">
+      <w:start w:val="1"/>
+      <w:numFmt w:val="bullet"/>
+      <w:lvlText w:val=""/>
+      <w:lvlJc w:val="left"/>
+      <w:pPr>
+        <w:ind w:left="4680" w:hanging="360"/>
+      </w:pPr>
+      <w:rPr>
+        <w:rFonts w:ascii="Symbol" w:hAnsi="Symbol" w:hint="default"/>
+      </w:rPr>
+    </w:lvl>
+    <w:lvl w:ilvl="7" w:tplc="04070003" w:tentative="1">
+      <w:start w:val="1"/>
+      <w:numFmt w:val="bullet"/>
+      <w:lvlText w:val="o"/>
+      <w:lvlJc w:val="left"/>
+      <w:pPr>
+        <w:ind w:left="5400" w:hanging="360"/>
+      </w:pPr>
+      <w:rPr>
+        <w:rFonts w:ascii="Courier New" w:hAnsi="Courier New" w:cs="Courier New" w:hint="default"/>
+      </w:rPr>
+    </w:lvl>
+    <w:lvl w:ilvl="8" w:tplc="04070005" w:tentative="1">
+      <w:start w:val="1"/>
+      <w:numFmt w:val="bullet"/>
+      <w:lvlText w:val=""/>
+      <w:lvlJc w:val="left"/>
+      <w:pPr>
+        <w:ind w:left="6120" w:hanging="360"/>
+      </w:pPr>
+      <w:rPr>
+        <w:rFonts w:ascii="Wingdings" w:hAnsi="Wingdings" w:hint="default"/>
+      </w:rPr>
+    </w:lvl>
+  </w:abstractNum>
+  <w:abstractNum w:abstractNumId="6" w15:restartNumberingAfterBreak="0">
     <w:nsid w:val="79E64711"/>
     <w:multiLevelType w:val="hybridMultilevel"/>
     <w:tmpl w:val="4766A970"/>
@@ -1156,15 +1472,24 @@
     </w:lvl>
   </w:abstractNum>
   <w:num w:numId="1">
-    <w:abstractNumId w:val="3"/>
+    <w:abstractNumId w:val="6"/>
   </w:num>
   <w:num w:numId="2">
     <w:abstractNumId w:val="0"/>
   </w:num>
   <w:num w:numId="3">
+    <w:abstractNumId w:val="3"/>
+  </w:num>
+  <w:num w:numId="4">
+    <w:abstractNumId w:val="4"/>
+  </w:num>
+  <w:num w:numId="5">
+    <w:abstractNumId w:val="5"/>
+  </w:num>
+  <w:num w:numId="6">
     <w:abstractNumId w:val="1"/>
   </w:num>
-  <w:num w:numId="4">
+  <w:num w:numId="7">
     <w:abstractNumId w:val="2"/>
   </w:num>
 </w:numbering>

</xml_diff>